<commit_message>
test changes in docx
</commit_message>
<xml_diff>
--- a/TEST-Git.docx
+++ b/TEST-Git.docx
@@ -147,6 +147,21 @@
       <w:pPr>
         <w:pStyle w:val="ListParagraph"/>
         <w:numPr>
+          <w:ilvl w:val="2"/>
+          <w:numId w:val="2"/>
+        </w:numPr>
+        <w:spacing w:after="0"/>
+      </w:pPr>
+      <w:r>
+        <w:t>Testing Edits 1</w:t>
+      </w:r>
+      <w:bookmarkStart w:id="0" w:name="_GoBack"/>
+      <w:bookmarkEnd w:id="0"/>
+    </w:p>
+    <w:p>
+      <w:pPr>
+        <w:pStyle w:val="ListParagraph"/>
+        <w:numPr>
           <w:ilvl w:val="1"/>
           <w:numId w:val="2"/>
         </w:numPr>
@@ -631,6 +646,7 @@
         <w:spacing w:after="0"/>
       </w:pPr>
       <w:r>
+        <w:lastRenderedPageBreak/>
         <w:t>Double-Axis</w:t>
       </w:r>
     </w:p>
@@ -1373,12 +1389,7 @@
         <w:spacing w:after="0"/>
       </w:pPr>
       <w:r>
-        <w:t xml:space="preserve">Upload </w:t>
-      </w:r>
-      <w:bookmarkStart w:id="0" w:name="_GoBack"/>
-      <w:bookmarkEnd w:id="0"/>
-      <w:r>
-        <w:t>Test by Annie Fan</w:t>
+        <w:t>Upload Test by Annie Fan</w:t>
       </w:r>
     </w:p>
     <w:sectPr>
@@ -1465,7 +1476,7 @@
         <w:ind w:left="1440" w:hanging="360"/>
       </w:pPr>
     </w:lvl>
-    <w:lvl w:ilvl="2" w:tplc="0409001B" w:tentative="1">
+    <w:lvl w:ilvl="2" w:tplc="0409001B">
       <w:start w:val="1"/>
       <w:numFmt w:val="lowerRoman"/>
       <w:lvlText w:val="%3."/>
@@ -1641,7 +1652,7 @@
       </w:pPr>
     </w:pPrDefault>
   </w:docDefaults>
-  <w:latentStyles w:defLockedState="0" w:defUIPriority="99" w:defSemiHidden="0" w:defUnhideWhenUsed="0" w:defQFormat="0" w:count="376">
+  <w:latentStyles w:defLockedState="0" w:defUIPriority="99" w:defSemiHidden="0" w:defUnhideWhenUsed="0" w:defQFormat="0" w:count="375">
     <w:lsdException w:name="Normal" w:uiPriority="0" w:qFormat="1"/>
     <w:lsdException w:name="heading 1" w:uiPriority="9" w:qFormat="1"/>
     <w:lsdException w:name="heading 2" w:semiHidden="1" w:uiPriority="9" w:unhideWhenUsed="1" w:qFormat="1"/>
@@ -1747,6 +1758,7 @@
     <w:lsdException w:name="HTML Sample" w:semiHidden="1" w:unhideWhenUsed="1"/>
     <w:lsdException w:name="HTML Typewriter" w:semiHidden="1" w:unhideWhenUsed="1"/>
     <w:lsdException w:name="HTML Variable" w:semiHidden="1" w:unhideWhenUsed="1"/>
+    <w:lsdException w:name="Normal Table" w:semiHidden="1" w:unhideWhenUsed="1"/>
     <w:lsdException w:name="annotation subject" w:semiHidden="1" w:unhideWhenUsed="1"/>
     <w:lsdException w:name="No List" w:semiHidden="1" w:unhideWhenUsed="1"/>
     <w:lsdException w:name="Outline List 1" w:semiHidden="1" w:unhideWhenUsed="1"/>
@@ -1789,8 +1801,11 @@
     <w:lsdException w:name="Table Contemporary" w:semiHidden="1" w:unhideWhenUsed="1"/>
     <w:lsdException w:name="Table Elegant" w:semiHidden="1" w:unhideWhenUsed="1"/>
     <w:lsdException w:name="Table Professional" w:semiHidden="1" w:unhideWhenUsed="1"/>
+    <w:lsdException w:name="Table Subtle 1" w:semiHidden="1" w:unhideWhenUsed="1"/>
     <w:lsdException w:name="Table Subtle 2" w:semiHidden="1" w:unhideWhenUsed="1"/>
     <w:lsdException w:name="Table Web 1" w:semiHidden="1" w:unhideWhenUsed="1"/>
+    <w:lsdException w:name="Table Web 2" w:semiHidden="1" w:unhideWhenUsed="1"/>
+    <w:lsdException w:name="Table Web 3" w:semiHidden="1" w:unhideWhenUsed="1"/>
     <w:lsdException w:name="Balloon Text" w:semiHidden="1" w:unhideWhenUsed="1"/>
     <w:lsdException w:name="Table Grid" w:uiPriority="59"/>
     <w:lsdException w:name="Table Theme" w:semiHidden="1" w:unhideWhenUsed="1"/>
@@ -2013,7 +2028,6 @@
     <w:lsdException w:name="Smart Hyperlink" w:semiHidden="1" w:unhideWhenUsed="1"/>
     <w:lsdException w:name="Hashtag" w:semiHidden="1" w:unhideWhenUsed="1"/>
     <w:lsdException w:name="Unresolved Mention" w:semiHidden="1" w:unhideWhenUsed="1"/>
-    <w:lsdException w:name="Smart Link" w:semiHidden="1" w:unhideWhenUsed="1"/>
   </w:latentStyles>
   <w:style w:type="paragraph" w:default="1" w:styleId="Normal">
     <w:name w:val="Normal"/>
@@ -2170,6 +2184,7 @@
     <w:rsid w:val="00406DBC"/>
     <w:rsid w:val="004B20B6"/>
     <w:rsid w:val="00B17233"/>
+    <w:rsid w:val="00C6461E"/>
     <w:rsid w:val="00D07B03"/>
     <w:rsid w:val="00F53D1A"/>
   </w:rsids>
@@ -2211,7 +2226,7 @@
       </w:pPr>
     </w:pPrDefault>
   </w:docDefaults>
-  <w:latentStyles w:defLockedState="0" w:defUIPriority="99" w:defSemiHidden="0" w:defUnhideWhenUsed="0" w:defQFormat="0" w:count="376">
+  <w:latentStyles w:defLockedState="0" w:defUIPriority="99" w:defSemiHidden="0" w:defUnhideWhenUsed="0" w:defQFormat="0" w:count="375">
     <w:lsdException w:name="Normal" w:uiPriority="0" w:qFormat="1"/>
     <w:lsdException w:name="heading 1" w:uiPriority="9" w:qFormat="1"/>
     <w:lsdException w:name="heading 2" w:semiHidden="1" w:uiPriority="9" w:unhideWhenUsed="1" w:qFormat="1"/>
@@ -2317,6 +2332,7 @@
     <w:lsdException w:name="HTML Sample" w:semiHidden="1" w:unhideWhenUsed="1"/>
     <w:lsdException w:name="HTML Typewriter" w:semiHidden="1" w:unhideWhenUsed="1"/>
     <w:lsdException w:name="HTML Variable" w:semiHidden="1" w:unhideWhenUsed="1"/>
+    <w:lsdException w:name="Normal Table" w:semiHidden="1" w:unhideWhenUsed="1"/>
     <w:lsdException w:name="annotation subject" w:semiHidden="1" w:unhideWhenUsed="1"/>
     <w:lsdException w:name="No List" w:semiHidden="1" w:unhideWhenUsed="1"/>
     <w:lsdException w:name="Outline List 1" w:semiHidden="1" w:unhideWhenUsed="1"/>
@@ -2359,8 +2375,11 @@
     <w:lsdException w:name="Table Contemporary" w:semiHidden="1" w:unhideWhenUsed="1"/>
     <w:lsdException w:name="Table Elegant" w:semiHidden="1" w:unhideWhenUsed="1"/>
     <w:lsdException w:name="Table Professional" w:semiHidden="1" w:unhideWhenUsed="1"/>
+    <w:lsdException w:name="Table Subtle 1" w:semiHidden="1" w:unhideWhenUsed="1"/>
     <w:lsdException w:name="Table Subtle 2" w:semiHidden="1" w:unhideWhenUsed="1"/>
     <w:lsdException w:name="Table Web 1" w:semiHidden="1" w:unhideWhenUsed="1"/>
+    <w:lsdException w:name="Table Web 2" w:semiHidden="1" w:unhideWhenUsed="1"/>
+    <w:lsdException w:name="Table Web 3" w:semiHidden="1" w:unhideWhenUsed="1"/>
     <w:lsdException w:name="Balloon Text" w:semiHidden="1" w:unhideWhenUsed="1"/>
     <w:lsdException w:name="Table Grid" w:uiPriority="39"/>
     <w:lsdException w:name="Table Theme" w:semiHidden="1" w:unhideWhenUsed="1"/>
@@ -2583,7 +2602,6 @@
     <w:lsdException w:name="Smart Hyperlink" w:semiHidden="1" w:unhideWhenUsed="1"/>
     <w:lsdException w:name="Hashtag" w:semiHidden="1" w:unhideWhenUsed="1"/>
     <w:lsdException w:name="Unresolved Mention" w:semiHidden="1" w:unhideWhenUsed="1"/>
-    <w:lsdException w:name="Smart Link" w:semiHidden="1" w:unhideWhenUsed="1"/>
   </w:latentStyles>
   <w:style w:type="paragraph" w:default="1" w:styleId="Normal">
     <w:name w:val="Normal"/>

</xml_diff>